<commit_message>
Añadida informacion en la documentacion del proyecto
</commit_message>
<xml_diff>
--- a/doc/MySky.docx
+++ b/doc/MySky.docx
@@ -1290,7 +1290,48 @@
           <w:sz w:val="24"/>
           <w:szCs w:val="24"/>
         </w:rPr>
-        <w:t>Es totalmente seguro. Se implementará en el servidor una gran capa de seguridad para que tus datos puedan mantenerse lo mas seguro posible de los ciberdelincuentes.</w:t>
+        <w:t xml:space="preserve">Es totalmente seguro. Se implementará en el servidor una gran capa de seguridad para que tus datos puedan mantenerse lo </w:t>
+      </w:r>
+      <w:r>
+        <w:rPr>
+          <w:sz w:val="24"/>
+          <w:szCs w:val="24"/>
+        </w:rPr>
+        <w:t>más</w:t>
+      </w:r>
+      <w:r>
+        <w:rPr>
+          <w:sz w:val="24"/>
+          <w:szCs w:val="24"/>
+        </w:rPr>
+        <w:t xml:space="preserve"> seguro posible de los ciberdelincuentes.</w:t>
+      </w:r>
+    </w:p>
+    <w:p>
+      <w:pPr>
+        <w:pStyle w:val="Prrafodelista"/>
+        <w:numPr>
+          <w:ilvl w:val="0"/>
+          <w:numId w:val="4"/>
+        </w:numPr>
+        <w:rPr>
+          <w:sz w:val="24"/>
+          <w:szCs w:val="24"/>
+        </w:rPr>
+      </w:pPr>
+      <w:r>
+        <w:rPr>
+          <w:sz w:val="24"/>
+          <w:szCs w:val="24"/>
+        </w:rPr>
+        <w:t>Portabilidad y multiplataforma gracias a la tecnología Docker</w:t>
+      </w:r>
+      <w:r>
+        <w:rPr>
+          <w:sz w:val="24"/>
+          <w:szCs w:val="24"/>
+        </w:rPr>
+        <w:t xml:space="preserve">. El servidor será ejecutable desde cualquier dispositivo con cualquier Sistema operativo. </w:t>
       </w:r>
     </w:p>
     <w:p>
@@ -1326,7 +1367,21 @@
           <w:sz w:val="24"/>
           <w:szCs w:val="24"/>
         </w:rPr>
-        <w:t>El objetivo de este proyecto es crear una aplicación útil, utilizando los últimos frameworks y tecnologías mas novedosas de hoy en día.</w:t>
+        <w:t xml:space="preserve">El objetivo de este proyecto es crear una aplicación útil, utilizando los últimos frameworks y tecnologías </w:t>
+      </w:r>
+      <w:r>
+        <w:rPr>
+          <w:sz w:val="24"/>
+          <w:szCs w:val="24"/>
+        </w:rPr>
+        <w:t>más</w:t>
+      </w:r>
+      <w:r>
+        <w:rPr>
+          <w:sz w:val="24"/>
+          <w:szCs w:val="24"/>
+        </w:rPr>
+        <w:t xml:space="preserve"> novedosas de hoy en día.</w:t>
       </w:r>
     </w:p>
     <w:sectPr>

</xml_diff>

<commit_message>
Añadida documentacion hasta fase de Programacion
</commit_message>
<xml_diff>
--- a/doc/MySky.docx
+++ b/doc/MySky.docx
@@ -1099,7 +1099,21 @@
           <w:sz w:val="24"/>
           <w:szCs w:val="24"/>
         </w:rPr>
-        <w:t>Cubrir la necesidad del usuario de ahorrar espacio en sus dispositivos.</w:t>
+        <w:t>Cubrir la necesidad del usuario de ahorrar espacio</w:t>
+      </w:r>
+      <w:r>
+        <w:rPr>
+          <w:sz w:val="24"/>
+          <w:szCs w:val="24"/>
+        </w:rPr>
+        <w:t xml:space="preserve"> físico</w:t>
+      </w:r>
+      <w:r>
+        <w:rPr>
+          <w:sz w:val="24"/>
+          <w:szCs w:val="24"/>
+        </w:rPr>
+        <w:t xml:space="preserve"> en sus dispositivos.</w:t>
       </w:r>
     </w:p>
     <w:p>
@@ -1193,7 +1207,14 @@
           <w:sz w:val="24"/>
           <w:szCs w:val="24"/>
         </w:rPr>
-        <w:t xml:space="preserve">. El servidor será ejecutable desde cualquier dispositivo con cualquier Sistema operativo. </w:t>
+        <w:t>. El servidor será ejecutable desde cualquier dispositivo con cualquier Sistema operativo</w:t>
+      </w:r>
+      <w:r>
+        <w:rPr>
+          <w:sz w:val="24"/>
+          <w:szCs w:val="24"/>
+        </w:rPr>
+        <w:t xml:space="preserve"> que sea capaz de soportar la tecnología Docker.</w:t>
       </w:r>
     </w:p>
     <w:p>
@@ -1283,22 +1304,518 @@
     </w:p>
     <w:p>
       <w:pPr>
-        <w:rPr>
-          <w:sz w:val="24"/>
-          <w:szCs w:val="24"/>
-        </w:rPr>
-      </w:pPr>
-      <w:r>
-        <w:rPr>
+        <w:pStyle w:val="Subttulo"/>
+      </w:pPr>
+      <w:r>
+        <w:t>Estructura de directorios de la aplicación</w:t>
+      </w:r>
+    </w:p>
+    <w:p>
+      <w:pPr>
+        <w:rPr>
+          <w:sz w:val="24"/>
+          <w:szCs w:val="24"/>
+        </w:rPr>
+      </w:pPr>
+      <w:r>
+        <w:rPr>
+          <w:noProof/>
           <w:sz w:val="24"/>
           <w:szCs w:val="24"/>
         </w:rPr>
         <w:lastRenderedPageBreak/>
-        <w:t>Para la interfaz de usuario, se utilizará lenguaje de marcado HTML5 con las hojas de estilo personalizado CSS.</w:t>
+        <w:drawing>
+          <wp:anchor distT="0" distB="0" distL="114300" distR="114300" simplePos="0" relativeHeight="251667456" behindDoc="0" locked="0" layoutInCell="1" allowOverlap="1" wp14:anchorId="526D09D5" wp14:editId="7A768F47">
+            <wp:simplePos x="0" y="0"/>
+            <wp:positionH relativeFrom="margin">
+              <wp:align>center</wp:align>
+            </wp:positionH>
+            <wp:positionV relativeFrom="paragraph">
+              <wp:posOffset>0</wp:posOffset>
+            </wp:positionV>
+            <wp:extent cx="2857500" cy="8201025"/>
+            <wp:effectExtent l="0" t="0" r="0" b="9525"/>
+            <wp:wrapTopAndBottom/>
+            <wp:docPr id="5" name="Imagen 5"/>
+            <wp:cNvGraphicFramePr>
+              <a:graphicFrameLocks xmlns:a="http://schemas.openxmlformats.org/drawingml/2006/main" noChangeAspect="1"/>
+            </wp:cNvGraphicFramePr>
+            <a:graphic xmlns:a="http://schemas.openxmlformats.org/drawingml/2006/main">
+              <a:graphicData uri="http://schemas.openxmlformats.org/drawingml/2006/picture">
+                <pic:pic xmlns:pic="http://schemas.openxmlformats.org/drawingml/2006/picture">
+                  <pic:nvPicPr>
+                    <pic:cNvPr id="5" name="Imagen 5"/>
+                    <pic:cNvPicPr/>
+                  </pic:nvPicPr>
+                  <pic:blipFill>
+                    <a:blip r:embed="rId8">
+                      <a:extLst>
+                        <a:ext uri="{28A0092B-C50C-407E-A947-70E740481C1C}">
+                          <a14:useLocalDpi xmlns:a14="http://schemas.microsoft.com/office/drawing/2010/main" val="0"/>
+                        </a:ext>
+                      </a:extLst>
+                    </a:blip>
+                    <a:stretch>
+                      <a:fillRect/>
+                    </a:stretch>
+                  </pic:blipFill>
+                  <pic:spPr>
+                    <a:xfrm>
+                      <a:off x="0" y="0"/>
+                      <a:ext cx="2857500" cy="8201025"/>
+                    </a:xfrm>
+                    <a:prstGeom prst="rect">
+                      <a:avLst/>
+                    </a:prstGeom>
+                  </pic:spPr>
+                </pic:pic>
+              </a:graphicData>
+            </a:graphic>
+          </wp:anchor>
+        </w:drawing>
+      </w:r>
+    </w:p>
+    <w:p>
+      <w:pPr>
+        <w:rPr>
+          <w:sz w:val="24"/>
+          <w:szCs w:val="24"/>
+        </w:rPr>
+      </w:pPr>
+      <w:r>
+        <w:rPr>
+          <w:sz w:val="24"/>
+          <w:szCs w:val="24"/>
+        </w:rPr>
+        <w:lastRenderedPageBreak/>
+        <w:t>La estructura de la aplicación se compone de tres directorios principales:</w:t>
+      </w:r>
+    </w:p>
+    <w:p>
+      <w:pPr>
+        <w:pStyle w:val="Prrafodelista"/>
+        <w:numPr>
+          <w:ilvl w:val="0"/>
+          <w:numId w:val="4"/>
+        </w:numPr>
+        <w:rPr>
+          <w:sz w:val="24"/>
+          <w:szCs w:val="24"/>
+        </w:rPr>
+      </w:pPr>
+      <w:r>
+        <w:rPr>
+          <w:noProof/>
+          <w:sz w:val="24"/>
+          <w:szCs w:val="24"/>
+        </w:rPr>
+        <w:drawing>
+          <wp:anchor distT="0" distB="0" distL="114300" distR="114300" simplePos="0" relativeHeight="251664384" behindDoc="0" locked="0" layoutInCell="1" allowOverlap="1" wp14:anchorId="502D9C9E" wp14:editId="27533D9D">
+            <wp:simplePos x="0" y="0"/>
+            <wp:positionH relativeFrom="margin">
+              <wp:align>center</wp:align>
+            </wp:positionH>
+            <wp:positionV relativeFrom="paragraph">
+              <wp:posOffset>709295</wp:posOffset>
+            </wp:positionV>
+            <wp:extent cx="2847975" cy="1257300"/>
+            <wp:effectExtent l="0" t="0" r="9525" b="0"/>
+            <wp:wrapTopAndBottom/>
+            <wp:docPr id="2" name="Imagen 2"/>
+            <wp:cNvGraphicFramePr>
+              <a:graphicFrameLocks xmlns:a="http://schemas.openxmlformats.org/drawingml/2006/main" noChangeAspect="1"/>
+            </wp:cNvGraphicFramePr>
+            <a:graphic xmlns:a="http://schemas.openxmlformats.org/drawingml/2006/main">
+              <a:graphicData uri="http://schemas.openxmlformats.org/drawingml/2006/picture">
+                <pic:pic xmlns:pic="http://schemas.openxmlformats.org/drawingml/2006/picture">
+                  <pic:nvPicPr>
+                    <pic:cNvPr id="2" name="Imagen 2"/>
+                    <pic:cNvPicPr/>
+                  </pic:nvPicPr>
+                  <pic:blipFill>
+                    <a:blip r:embed="rId9">
+                      <a:extLst>
+                        <a:ext uri="{28A0092B-C50C-407E-A947-70E740481C1C}">
+                          <a14:useLocalDpi xmlns:a14="http://schemas.microsoft.com/office/drawing/2010/main" val="0"/>
+                        </a:ext>
+                      </a:extLst>
+                    </a:blip>
+                    <a:stretch>
+                      <a:fillRect/>
+                    </a:stretch>
+                  </pic:blipFill>
+                  <pic:spPr>
+                    <a:xfrm>
+                      <a:off x="0" y="0"/>
+                      <a:ext cx="2847975" cy="1257300"/>
+                    </a:xfrm>
+                    <a:prstGeom prst="rect">
+                      <a:avLst/>
+                    </a:prstGeom>
+                  </pic:spPr>
+                </pic:pic>
+              </a:graphicData>
+            </a:graphic>
+          </wp:anchor>
+        </w:drawing>
+      </w:r>
+      <w:r>
+        <w:rPr>
+          <w:sz w:val="24"/>
+          <w:szCs w:val="24"/>
+        </w:rPr>
+        <w:t xml:space="preserve">/public: En este directorio se encuentran todos los archivos estáticos de configuración de vistas, como todos los archivos css así como todas las imágenes utilizadas para la creación de dichas vistas. </w:t>
+      </w:r>
+    </w:p>
+    <w:p>
+      <w:pPr>
+        <w:pStyle w:val="Prrafodelista"/>
+        <w:numPr>
+          <w:ilvl w:val="0"/>
+          <w:numId w:val="4"/>
+        </w:numPr>
+        <w:rPr>
+          <w:sz w:val="24"/>
+          <w:szCs w:val="24"/>
+        </w:rPr>
+      </w:pPr>
+      <w:r>
+        <w:rPr>
+          <w:noProof/>
+          <w:sz w:val="24"/>
+          <w:szCs w:val="24"/>
+        </w:rPr>
+        <w:drawing>
+          <wp:anchor distT="0" distB="0" distL="114300" distR="114300" simplePos="0" relativeHeight="251665408" behindDoc="0" locked="0" layoutInCell="1" allowOverlap="1" wp14:anchorId="7D43D014" wp14:editId="4773A948">
+            <wp:simplePos x="0" y="0"/>
+            <wp:positionH relativeFrom="margin">
+              <wp:align>center</wp:align>
+            </wp:positionH>
+            <wp:positionV relativeFrom="paragraph">
+              <wp:posOffset>1889760</wp:posOffset>
+            </wp:positionV>
+            <wp:extent cx="2848373" cy="1028844"/>
+            <wp:effectExtent l="0" t="0" r="0" b="0"/>
+            <wp:wrapTopAndBottom/>
+            <wp:docPr id="3" name="Imagen 3"/>
+            <wp:cNvGraphicFramePr>
+              <a:graphicFrameLocks xmlns:a="http://schemas.openxmlformats.org/drawingml/2006/main" noChangeAspect="1"/>
+            </wp:cNvGraphicFramePr>
+            <a:graphic xmlns:a="http://schemas.openxmlformats.org/drawingml/2006/main">
+              <a:graphicData uri="http://schemas.openxmlformats.org/drawingml/2006/picture">
+                <pic:pic xmlns:pic="http://schemas.openxmlformats.org/drawingml/2006/picture">
+                  <pic:nvPicPr>
+                    <pic:cNvPr id="3" name="Imagen 3"/>
+                    <pic:cNvPicPr/>
+                  </pic:nvPicPr>
+                  <pic:blipFill>
+                    <a:blip r:embed="rId10">
+                      <a:extLst>
+                        <a:ext uri="{28A0092B-C50C-407E-A947-70E740481C1C}">
+                          <a14:useLocalDpi xmlns:a14="http://schemas.microsoft.com/office/drawing/2010/main" val="0"/>
+                        </a:ext>
+                      </a:extLst>
+                    </a:blip>
+                    <a:stretch>
+                      <a:fillRect/>
+                    </a:stretch>
+                  </pic:blipFill>
+                  <pic:spPr>
+                    <a:xfrm>
+                      <a:off x="0" y="0"/>
+                      <a:ext cx="2848373" cy="1028844"/>
+                    </a:xfrm>
+                    <a:prstGeom prst="rect">
+                      <a:avLst/>
+                    </a:prstGeom>
+                  </pic:spPr>
+                </pic:pic>
+              </a:graphicData>
+            </a:graphic>
+          </wp:anchor>
+        </w:drawing>
+      </w:r>
+      <w:r>
+        <w:rPr>
+          <w:sz w:val="24"/>
+          <w:szCs w:val="24"/>
+        </w:rPr>
+        <w:t>/config: En este directorio se guardan todos los archivos de configuración relacionados con la conexión a la base de datos de MongoDB</w:t>
+      </w:r>
+      <w:r>
+        <w:rPr>
+          <w:sz w:val="24"/>
+          <w:szCs w:val="24"/>
+        </w:rPr>
+        <w:t>.</w:t>
+      </w:r>
+    </w:p>
+    <w:p>
+      <w:pPr>
+        <w:pStyle w:val="Prrafodelista"/>
+        <w:numPr>
+          <w:ilvl w:val="0"/>
+          <w:numId w:val="4"/>
+        </w:numPr>
+        <w:rPr>
+          <w:sz w:val="24"/>
+          <w:szCs w:val="24"/>
+        </w:rPr>
+      </w:pPr>
+      <w:r>
+        <w:rPr>
+          <w:noProof/>
+          <w:sz w:val="24"/>
+          <w:szCs w:val="24"/>
+        </w:rPr>
+        <w:drawing>
+          <wp:anchor distT="0" distB="0" distL="114300" distR="114300" simplePos="0" relativeHeight="251666432" behindDoc="0" locked="0" layoutInCell="1" allowOverlap="1" wp14:anchorId="6F20BD2A" wp14:editId="7F069ADF">
+            <wp:simplePos x="0" y="0"/>
+            <wp:positionH relativeFrom="margin">
+              <wp:align>center</wp:align>
+            </wp:positionH>
+            <wp:positionV relativeFrom="paragraph">
+              <wp:posOffset>1724660</wp:posOffset>
+            </wp:positionV>
+            <wp:extent cx="2857500" cy="2133600"/>
+            <wp:effectExtent l="0" t="0" r="0" b="0"/>
+            <wp:wrapTopAndBottom/>
+            <wp:docPr id="4" name="Imagen 4"/>
+            <wp:cNvGraphicFramePr>
+              <a:graphicFrameLocks xmlns:a="http://schemas.openxmlformats.org/drawingml/2006/main" noChangeAspect="1"/>
+            </wp:cNvGraphicFramePr>
+            <a:graphic xmlns:a="http://schemas.openxmlformats.org/drawingml/2006/main">
+              <a:graphicData uri="http://schemas.openxmlformats.org/drawingml/2006/picture">
+                <pic:pic xmlns:pic="http://schemas.openxmlformats.org/drawingml/2006/picture">
+                  <pic:nvPicPr>
+                    <pic:cNvPr id="4" name="Imagen 4"/>
+                    <pic:cNvPicPr/>
+                  </pic:nvPicPr>
+                  <pic:blipFill>
+                    <a:blip r:embed="rId11">
+                      <a:extLst>
+                        <a:ext uri="{28A0092B-C50C-407E-A947-70E740481C1C}">
+                          <a14:useLocalDpi xmlns:a14="http://schemas.microsoft.com/office/drawing/2010/main" val="0"/>
+                        </a:ext>
+                      </a:extLst>
+                    </a:blip>
+                    <a:stretch>
+                      <a:fillRect/>
+                    </a:stretch>
+                  </pic:blipFill>
+                  <pic:spPr>
+                    <a:xfrm>
+                      <a:off x="0" y="0"/>
+                      <a:ext cx="2857500" cy="2133600"/>
+                    </a:xfrm>
+                    <a:prstGeom prst="rect">
+                      <a:avLst/>
+                    </a:prstGeom>
+                  </pic:spPr>
+                </pic:pic>
+              </a:graphicData>
+            </a:graphic>
+          </wp:anchor>
+        </w:drawing>
+      </w:r>
+      <w:r>
+        <w:rPr>
+          <w:sz w:val="24"/>
+          <w:szCs w:val="24"/>
+        </w:rPr>
+        <w:t>/views : En este directorio se guardan todos los archivos referentes a las vistas. Esto es: al front end de la aplicación, es decir, la interfaz de usuario.</w:t>
+      </w:r>
+    </w:p>
+    <w:p>
+      <w:pPr>
+        <w:rPr>
+          <w:sz w:val="24"/>
+          <w:szCs w:val="24"/>
+        </w:rPr>
+      </w:pPr>
+    </w:p>
+    <w:p>
+      <w:pPr>
+        <w:rPr>
+          <w:sz w:val="24"/>
+          <w:szCs w:val="24"/>
+        </w:rPr>
+      </w:pPr>
+      <w:r>
+        <w:rPr>
+          <w:sz w:val="24"/>
+          <w:szCs w:val="24"/>
+        </w:rPr>
+        <w:t xml:space="preserve">En el directorio principal se encuentras los archivos .js principales </w:t>
+      </w:r>
+      <w:r>
+        <w:rPr>
+          <w:sz w:val="24"/>
+          <w:szCs w:val="24"/>
+        </w:rPr>
+        <w:t>que componen la aplicaci</w:t>
+      </w:r>
+      <w:r>
+        <w:rPr>
+          <w:sz w:val="24"/>
+          <w:szCs w:val="24"/>
+        </w:rPr>
+        <w:t xml:space="preserve">ón, así como el directorio de dependencias </w:t>
+      </w:r>
+      <w:r>
+        <w:rPr>
+          <w:i/>
+          <w:iCs/>
+          <w:sz w:val="24"/>
+          <w:szCs w:val="24"/>
+        </w:rPr>
+        <w:t>/node_modules</w:t>
+      </w:r>
+      <w:r>
+        <w:rPr>
+          <w:sz w:val="24"/>
+          <w:szCs w:val="24"/>
+        </w:rPr>
+        <w:t xml:space="preserve"> que contiene todos los archivos de configuración de dependencias propias de NodeJs.</w:t>
+      </w:r>
+      <w:r>
+        <w:rPr>
+          <w:sz w:val="24"/>
+          <w:szCs w:val="24"/>
+        </w:rPr>
+        <w:t xml:space="preserve"> También se encuentras los archivos </w:t>
+      </w:r>
+      <w:r>
+        <w:rPr>
+          <w:i/>
+          <w:iCs/>
+          <w:sz w:val="24"/>
+          <w:szCs w:val="24"/>
+        </w:rPr>
+        <w:t>package.json</w:t>
+      </w:r>
+      <w:r>
+        <w:rPr>
+          <w:sz w:val="24"/>
+          <w:szCs w:val="24"/>
+        </w:rPr>
+        <w:t xml:space="preserve"> y </w:t>
+      </w:r>
+      <w:r>
+        <w:rPr>
+          <w:i/>
+          <w:iCs/>
+          <w:sz w:val="24"/>
+          <w:szCs w:val="24"/>
+        </w:rPr>
+        <w:t>package-lock.json</w:t>
+      </w:r>
+      <w:r>
+        <w:rPr>
+          <w:sz w:val="24"/>
+          <w:szCs w:val="24"/>
+        </w:rPr>
+        <w:t xml:space="preserve"> que contienen la configuración de la aplicación y las versiones de las dependencias de NodeJs utilizadas.</w:t>
+      </w:r>
+      <w:r>
+        <w:rPr>
+          <w:sz w:val="24"/>
+          <w:szCs w:val="24"/>
+        </w:rPr>
+        <w:t xml:space="preserve"> En el mismo directorio principal, también encontramos un archivo llamado init_services.sh el cual contiene una configuración muy básica para iniciar los servicios </w:t>
+      </w:r>
+      <w:r>
+        <w:rPr>
+          <w:sz w:val="24"/>
+          <w:szCs w:val="24"/>
+        </w:rPr>
+        <w:lastRenderedPageBreak/>
+        <w:t xml:space="preserve">de forma automática mediante bash, que es ejecutado por el archivo de configuración </w:t>
+      </w:r>
+      <w:r>
+        <w:rPr>
+          <w:i/>
+          <w:iCs/>
+          <w:sz w:val="24"/>
+          <w:szCs w:val="24"/>
+        </w:rPr>
+        <w:t>Dockerfile</w:t>
+      </w:r>
+      <w:r>
+        <w:rPr>
+          <w:sz w:val="24"/>
+          <w:szCs w:val="24"/>
+        </w:rPr>
+        <w:t>, una vez éste haya construdio previamente nuestro contenedor y descargado nuestra imagen.</w:t>
+      </w:r>
+    </w:p>
+    <w:p>
+      <w:pPr>
+        <w:rPr>
+          <w:sz w:val="24"/>
+          <w:szCs w:val="24"/>
+        </w:rPr>
+      </w:pPr>
+      <w:r>
+        <w:rPr>
+          <w:sz w:val="24"/>
+          <w:szCs w:val="24"/>
+        </w:rPr>
+        <w:t xml:space="preserve">También contiene un directorio llamado </w:t>
+      </w:r>
+      <w:r>
+        <w:rPr>
+          <w:i/>
+          <w:iCs/>
+          <w:sz w:val="24"/>
+          <w:szCs w:val="24"/>
+        </w:rPr>
+        <w:t>/uploads</w:t>
+      </w:r>
+      <w:r>
+        <w:rPr>
+          <w:sz w:val="24"/>
+          <w:szCs w:val="24"/>
+        </w:rPr>
+        <w:t xml:space="preserve"> </w:t>
+      </w:r>
+      <w:r>
+        <w:rPr>
+          <w:sz w:val="24"/>
+          <w:szCs w:val="24"/>
+        </w:rPr>
+        <w:t>donde</w:t>
+      </w:r>
+      <w:r>
+        <w:rPr>
+          <w:sz w:val="24"/>
+          <w:szCs w:val="24"/>
+        </w:rPr>
+        <w:t xml:space="preserve"> se guardarán los archivos que el usuario quiera guardar en el servidor.</w:t>
+      </w:r>
+    </w:p>
+    <w:p>
+      <w:pPr>
+        <w:rPr>
+          <w:sz w:val="24"/>
+          <w:szCs w:val="24"/>
+        </w:rPr>
+      </w:pPr>
+    </w:p>
+    <w:p>
+      <w:pPr>
+        <w:pStyle w:val="Ttulo"/>
+        <w:numPr>
+          <w:ilvl w:val="1"/>
+          <w:numId w:val="1"/>
+        </w:numPr>
+      </w:pPr>
+      <w:r>
+        <w:t>PROGRAMACIÓN</w:t>
       </w:r>
     </w:p>
     <w:sectPr>
-      <w:headerReference w:type="default" r:id="rId8"/>
+      <w:headerReference w:type="default" r:id="rId12"/>
       <w:pgSz w:w="11906" w:h="16838"/>
       <w:pgMar w:top="1417" w:right="1701" w:bottom="1417" w:left="1701" w:header="708" w:footer="708" w:gutter="0"/>
       <w:pgNumType w:start="0"/>
@@ -2352,7 +2869,6 @@
     <w:next w:val="Normal"/>
     <w:link w:val="Ttulo2Car"/>
     <w:uiPriority w:val="9"/>
-    <w:semiHidden/>
     <w:unhideWhenUsed/>
     <w:qFormat/>
     <w:rsid w:val="00774E4A"/>
@@ -2592,7 +3108,6 @@
     <w:basedOn w:val="Fuentedeprrafopredeter"/>
     <w:link w:val="Ttulo2"/>
     <w:uiPriority w:val="9"/>
-    <w:semiHidden/>
     <w:rsid w:val="00774E4A"/>
     <w:rPr>
       <w:caps/>

</xml_diff>